<commit_message>
Update 9/21/2023 8:07PM EST
Updates as of 8:07PM EST on 9/21/2023.
</commit_message>
<xml_diff>
--- a/&ILLEGAL PROGRAMS/&CHELSEA CLINTON INSTANCES/20230921 - MCE123 Technology Development - Chelsea Clinton Instances Prevention Security Systems - v1.0.0.1.docx
+++ b/&ILLEGAL PROGRAMS/&CHELSEA CLINTON INSTANCES/20230921 - MCE123 Technology Development - Chelsea Clinton Instances Prevention Security Systems - v1.0.0.1.docx
@@ -205,7 +205,7 @@
           <w:sz w:val="28"/>
           <w:szCs w:val="28"/>
         </w:rPr>
-        <w:t>9/21/2023 6:22:39 PM</w:t>
+        <w:t>9/21/2023 8:04:48 PM</w:t>
       </w:r>
     </w:p>
     <w:p>
@@ -303,21 +303,39 @@
         <w:rPr>
           <w:rStyle w:val="SubtleReference"/>
         </w:rPr>
-        <w:t xml:space="preserve">CHELSEA </w:t>
+        <w:t xml:space="preserve">LUKE </w:t>
       </w:r>
       <w:proofErr w:type="gramStart"/>
       <w:r>
         <w:rPr>
           <w:rStyle w:val="SubtleReference"/>
         </w:rPr>
-        <w:t xml:space="preserve">CLINTON,   </w:t>
+        <w:t>VANCE</w:t>
+      </w:r>
+      <w:r>
+        <w:rPr>
+          <w:rStyle w:val="SubtleReference"/>
+        </w:rPr>
+        <w:t xml:space="preserve">, </w:t>
+      </w:r>
+      <w:r>
+        <w:rPr>
+          <w:rStyle w:val="SubtleReference"/>
+        </w:rPr>
+        <w:t xml:space="preserve">  </w:t>
       </w:r>
       <w:proofErr w:type="gramEnd"/>
       <w:r>
         <w:rPr>
           <w:rStyle w:val="SubtleReference"/>
         </w:rPr>
-        <w:t xml:space="preserve">    MARK MEZVINSKI, CHRIS HAWKINSON, JOSH PRUIT, VINCENT SCARBOROUGH, and others</w:t>
+        <w:t xml:space="preserve">           </w:t>
+      </w:r>
+      <w:r>
+        <w:rPr>
+          <w:rStyle w:val="SubtleReference"/>
+        </w:rPr>
+        <w:t xml:space="preserve">      CHRIS HAWKINSON, JOSH PRUIT, VINCENT SCARBOROUGH, and others</w:t>
       </w:r>
       <w:r>
         <w:rPr>

</xml_diff>